<commit_message>
Primeira Versão Cifra de Vigenere
</commit_message>
<xml_diff>
--- a/RELATÓRIO/Relatório APS 1º Semestre.docx
+++ b/RELATÓRIO/Relatório APS 1º Semestre.docx
@@ -1404,14 +1404,14 @@
       <w:pPr>
         <w:spacing w:before="100" w:beforeAutospacing="1" w:after="100" w:afterAutospacing="1" w:line="240" w:lineRule="auto"/>
         <w:rPr>
-          <w:rFonts w:cs="Times New Roman"/>
+          <w:rFonts w:ascii="Arial" w:hAnsi="Arial" w:cs="Arial"/>
           <w:szCs w:val="24"/>
           <w:lang w:eastAsia="pt-BR"/>
         </w:rPr>
       </w:pPr>
       <w:r>
         <w:rPr>
-          <w:rFonts w:cs="Times New Roman"/>
+          <w:rFonts w:ascii="Arial" w:hAnsi="Arial" w:cs="Arial"/>
           <w:szCs w:val="24"/>
           <w:lang w:eastAsia="pt-BR"/>
         </w:rPr>
@@ -1422,14 +1422,14 @@
       <w:pPr>
         <w:spacing w:before="100" w:beforeAutospacing="1" w:after="100" w:afterAutospacing="1" w:line="240" w:lineRule="auto"/>
         <w:rPr>
-          <w:rFonts w:cs="Times New Roman"/>
+          <w:rFonts w:ascii="Arial" w:hAnsi="Arial" w:cs="Arial"/>
           <w:szCs w:val="24"/>
           <w:lang w:eastAsia="pt-BR"/>
         </w:rPr>
       </w:pPr>
       <w:r>
         <w:rPr>
-          <w:rFonts w:cs="Times New Roman"/>
+          <w:rFonts w:ascii="Arial" w:hAnsi="Arial" w:cs="Arial"/>
           <w:szCs w:val="24"/>
           <w:lang w:eastAsia="pt-BR"/>
         </w:rPr>
@@ -1438,7 +1438,7 @@
       <w:proofErr w:type="spellStart"/>
       <w:r>
         <w:rPr>
-          <w:rFonts w:cs="Times New Roman"/>
+          <w:rFonts w:ascii="Arial" w:hAnsi="Arial" w:cs="Arial"/>
           <w:szCs w:val="24"/>
           <w:lang w:eastAsia="pt-BR"/>
         </w:rPr>
@@ -1447,7 +1447,7 @@
       <w:proofErr w:type="spellEnd"/>
       <w:r>
         <w:rPr>
-          <w:rFonts w:cs="Times New Roman"/>
+          <w:rFonts w:ascii="Arial" w:hAnsi="Arial" w:cs="Arial"/>
           <w:szCs w:val="24"/>
           <w:lang w:eastAsia="pt-BR"/>
         </w:rPr>
@@ -1456,7 +1456,7 @@
       <w:proofErr w:type="spellStart"/>
       <w:r>
         <w:rPr>
-          <w:rFonts w:cs="Times New Roman"/>
+          <w:rFonts w:ascii="Arial" w:hAnsi="Arial" w:cs="Arial"/>
           <w:szCs w:val="24"/>
           <w:lang w:eastAsia="pt-BR"/>
         </w:rPr>
@@ -1465,7 +1465,7 @@
       <w:proofErr w:type="spellEnd"/>
       <w:r>
         <w:rPr>
-          <w:rFonts w:cs="Times New Roman"/>
+          <w:rFonts w:ascii="Arial" w:hAnsi="Arial" w:cs="Arial"/>
           <w:szCs w:val="24"/>
           <w:lang w:eastAsia="pt-BR"/>
         </w:rPr>
@@ -1476,14 +1476,14 @@
       <w:pPr>
         <w:spacing w:before="100" w:beforeAutospacing="1" w:after="100" w:afterAutospacing="1" w:line="240" w:lineRule="auto"/>
         <w:rPr>
-          <w:rFonts w:cs="Times New Roman"/>
+          <w:rFonts w:ascii="Arial" w:hAnsi="Arial" w:cs="Arial"/>
           <w:szCs w:val="24"/>
           <w:lang w:eastAsia="pt-BR"/>
         </w:rPr>
       </w:pPr>
       <w:r>
         <w:rPr>
-          <w:rFonts w:cs="Times New Roman"/>
+          <w:rFonts w:ascii="Arial" w:hAnsi="Arial" w:cs="Arial"/>
           <w:szCs w:val="24"/>
           <w:lang w:eastAsia="pt-BR"/>
         </w:rPr>
@@ -1492,7 +1492,7 @@
       <w:proofErr w:type="spellStart"/>
       <w:r>
         <w:rPr>
-          <w:rFonts w:cs="Times New Roman"/>
+          <w:rFonts w:ascii="Arial" w:hAnsi="Arial" w:cs="Arial"/>
           <w:szCs w:val="24"/>
           <w:lang w:eastAsia="pt-BR"/>
         </w:rPr>
@@ -1501,7 +1501,7 @@
       <w:proofErr w:type="spellEnd"/>
       <w:r>
         <w:rPr>
-          <w:rFonts w:cs="Times New Roman"/>
+          <w:rFonts w:ascii="Arial" w:hAnsi="Arial" w:cs="Arial"/>
           <w:szCs w:val="24"/>
           <w:lang w:eastAsia="pt-BR"/>
         </w:rPr>
@@ -1512,14 +1512,14 @@
       <w:pPr>
         <w:spacing w:before="100" w:beforeAutospacing="1" w:after="100" w:afterAutospacing="1" w:line="240" w:lineRule="auto"/>
         <w:rPr>
-          <w:rFonts w:cs="Times New Roman"/>
+          <w:rFonts w:ascii="Arial" w:hAnsi="Arial" w:cs="Arial"/>
           <w:szCs w:val="24"/>
           <w:lang w:eastAsia="pt-BR"/>
         </w:rPr>
       </w:pPr>
       <w:r>
         <w:rPr>
-          <w:rFonts w:cs="Times New Roman"/>
+          <w:rFonts w:ascii="Arial" w:hAnsi="Arial" w:cs="Arial"/>
           <w:szCs w:val="24"/>
           <w:lang w:eastAsia="pt-BR"/>
         </w:rPr>
@@ -1537,7 +1537,7 @@
       </w:pPr>
       <w:r>
         <w:rPr>
-          <w:rFonts w:cs="Times New Roman"/>
+          <w:rFonts w:ascii="Arial" w:hAnsi="Arial" w:cs="Arial"/>
           <w:szCs w:val="24"/>
           <w:lang w:eastAsia="pt-BR"/>
         </w:rPr>
@@ -1754,6 +1754,39 @@
       <w:r>
         <w:lastRenderedPageBreak/>
         <w:t>REFERÊNCIAS</w:t>
+      </w:r>
+    </w:p>
+    <w:p>
+      <w:pPr>
+        <w:spacing w:after="240" w:line="360" w:lineRule="auto"/>
+        <w:jc w:val="both"/>
+        <w:rPr>
+          <w:rFonts w:ascii="Arial" w:hAnsi="Arial" w:cs="Arial"/>
+          <w:szCs w:val="24"/>
+        </w:rPr>
+      </w:pPr>
+      <w:r>
+        <w:rPr>
+          <w:rFonts w:ascii="Arial" w:hAnsi="Arial" w:cs="Arial"/>
+          <w:szCs w:val="24"/>
+        </w:rPr>
+        <w:t xml:space="preserve">PRONNUS. </w:t>
+      </w:r>
+      <w:r>
+        <w:rPr>
+          <w:rFonts w:ascii="Arial" w:hAnsi="Arial" w:cs="Arial"/>
+          <w:i/>
+          <w:iCs/>
+          <w:szCs w:val="24"/>
+        </w:rPr>
+        <w:t>Criptografia AES-256: o padrão de criptografia inquebrável</w:t>
+      </w:r>
+      <w:r>
+        <w:rPr>
+          <w:rFonts w:ascii="Arial" w:hAnsi="Arial" w:cs="Arial"/>
+          <w:szCs w:val="24"/>
+        </w:rPr>
+        <w:t>. 2023. Disponível em:https://pronnus.com.br/blog/criptografia-aes-256-o-padrao-de-criptografia-inquebravel/. Acesso em: 22 maio 2025.</w:t>
       </w:r>
     </w:p>
     <w:p>
@@ -2745,7 +2778,6 @@
   <w:style w:type="character" w:default="1" w:styleId="Fontepargpadro">
     <w:name w:val="Default Paragraph Font"/>
     <w:uiPriority w:val="1"/>
-    <w:semiHidden/>
     <w:unhideWhenUsed/>
   </w:style>
   <w:style w:type="table" w:default="1" w:styleId="Tabelanormal">
@@ -13534,6 +13566,29 @@
       <w:rFonts w:cs="Times New Roman"/>
       <w:szCs w:val="24"/>
       <w:lang w:eastAsia="pt-BR"/>
+    </w:rPr>
+  </w:style>
+  <w:style w:type="character" w:styleId="Hyperlink">
+    <w:name w:val="Hyperlink"/>
+    <w:basedOn w:val="Fontepargpadro"/>
+    <w:uiPriority w:val="99"/>
+    <w:unhideWhenUsed/>
+    <w:rsid w:val="003B7D16"/>
+    <w:rPr>
+      <w:color w:val="0000FF" w:themeColor="hyperlink"/>
+      <w:u w:val="single"/>
+    </w:rPr>
+  </w:style>
+  <w:style w:type="character" w:styleId="MenoPendente">
+    <w:name w:val="Unresolved Mention"/>
+    <w:basedOn w:val="Fontepargpadro"/>
+    <w:uiPriority w:val="99"/>
+    <w:semiHidden/>
+    <w:unhideWhenUsed/>
+    <w:rsid w:val="003B7D16"/>
+    <w:rPr>
+      <w:color w:val="605E5C"/>
+      <w:shd w:val="clear" w:color="auto" w:fill="E1DFDD"/>
     </w:rPr>
   </w:style>
 </w:styles>

</xml_diff>

<commit_message>
FALTA TERMINAR O RELATÓRIO
</commit_message>
<xml_diff>
--- a/RELATÓRIO/Relatório APS 1º Semestre.docx
+++ b/RELATÓRIO/Relatório APS 1º Semestre.docx
@@ -153,18 +153,8 @@
         <w:rPr>
           <w:rFonts w:ascii="Arial" w:hAnsi="Arial" w:cs="Arial"/>
         </w:rPr>
-        <w:t>CIFRA DE VIGENÈRE COM PERMUTAÇÃO DE BYTES INSPIRADA NO AES</w:t>
+        <w:t>CIFRA DE VIGENÈRE COM TRANSPOSIÇÃO E PERMUTAÇÃO BIJETORA DE BYTES</w:t>
       </w:r>
-    </w:p>
-    <w:p>
-      <w:pPr>
-        <w:spacing w:after="240"/>
-        <w:jc w:val="center"/>
-        <w:rPr>
-          <w:rFonts w:ascii="Arial" w:hAnsi="Arial" w:cs="Arial"/>
-          <w:szCs w:val="24"/>
-        </w:rPr>
-      </w:pPr>
     </w:p>
     <w:p>
       <w:pPr>
@@ -1381,6 +1371,17 @@
     </w:p>
     <w:p/>
     <w:p>
+      <w:r>
+        <w:t>USE ISSO DE FONTEEEEEEE</w:t>
+      </w:r>
+    </w:p>
+    <w:p>
+      <w:r>
+        <w:t>https://wiki.imesec.ime.usp.br/books/criptografia/page/cifras-de-transposi%C3%A7%C3%A3o</w:t>
+      </w:r>
+    </w:p>
+    <w:p/>
+    <w:p>
       <w:pPr>
         <w:spacing w:before="100" w:beforeAutospacing="1" w:after="100" w:afterAutospacing="1" w:line="240" w:lineRule="auto"/>
         <w:rPr>
@@ -1540,6 +1541,7 @@
           <w:color w:val="FF0000"/>
           <w:szCs w:val="24"/>
         </w:rPr>
+        <w:lastRenderedPageBreak/>
         <w:t>DESCREVA QUAL A TÉCNICA CRIPTOGRÁFICA ESCOLHIDA. COMO É REALIZADO A CRIPTOGRAFIA E DESCRIPTOGRAFIA. VANTAGENS E DESVANTAGENS. APLICAÇÕES DE USO DA TÉCNICA. COMPLEXIDADE.</w:t>
       </w:r>
     </w:p>

</xml_diff>